<commit_message>
Hien: update trailer script with MS input
</commit_message>
<xml_diff>
--- a/HydrobotAdventureTrailerScript-ThienVersion.docx
+++ b/HydrobotAdventureTrailerScript-ThienVersion.docx
@@ -655,6 +655,22 @@
     <w:p>
       <w:pPr>
         <w:jc w:val="both"/>
+      </w:pPr>
+      <w:r>
+        <w:t>It is undeniable that shooting game is one of the most favorite types of game nowadays. Every year, there are hundreds to thousands shooting game produced. But what about a shooting game to protect the environment? That’s what makes our game different.  In Hydrobot Adventure, the player will have all the fun shooting while learning about the current status of the sea environment, learning how human activities are destroying the sea environment which includes facts that no</w:t>
+      </w:r>
+      <w:r>
+        <w:t>t many people are awared of – certain activities . The game also brings to the mind of the player a vision of what the sea environment will become in the future if we do not act right now. Hydrobot Adventure is a complete game with 11 level and an intriguing storyline behind.</w:t>
+      </w:r>
+    </w:p>
+    <w:p>
+      <w:pPr>
+        <w:jc w:val="both"/>
+      </w:pPr>
+    </w:p>
+    <w:p>
+      <w:pPr>
+        <w:jc w:val="both"/>
         <w:rPr>
           <w:sz w:val="28"/>
         </w:rPr>
@@ -1131,7 +1147,11 @@
         <w:t>the fishes populating the area know the way to the sacred key</w:t>
       </w:r>
       <w:r>
-        <w:t>. Therefore,</w:t>
+        <w:t xml:space="preserve">. </w:t>
+      </w:r>
+      <w:r>
+        <w:lastRenderedPageBreak/>
+        <w:t>Therefore,</w:t>
       </w:r>
       <w:r>
         <w:t xml:space="preserve"> </w:t>
@@ -1241,420 +1261,420 @@
         <w:jc w:val="both"/>
       </w:pPr>
       <w:r>
+        <w:t>//</w:t>
+      </w:r>
+      <w:r>
+        <w:rPr>
+          <w:sz w:val="28"/>
+        </w:rPr>
+        <w:t xml:space="preserve">Wait a minute, you said </w:t>
+      </w:r>
+      <w:r>
+        <w:rPr>
+          <w:sz w:val="28"/>
+        </w:rPr>
+        <w:t xml:space="preserve">earlier that </w:t>
+      </w:r>
+      <w:r>
+        <w:rPr>
+          <w:sz w:val="28"/>
+        </w:rPr>
+        <w:t xml:space="preserve">I will learn about the sea life when I play this </w:t>
+      </w:r>
+      <w:r>
+        <w:rPr>
+          <w:sz w:val="28"/>
+        </w:rPr>
+        <w:t>//</w:t>
+      </w:r>
+      <w:r>
+        <w:rPr>
+          <w:sz w:val="28"/>
+        </w:rPr>
+        <w:t>game?</w:t>
+      </w:r>
+    </w:p>
+    <w:p>
+      <w:pPr>
+        <w:jc w:val="both"/>
+        <w:rPr>
+          <w:sz w:val="28"/>
+        </w:rPr>
+      </w:pPr>
+    </w:p>
+    <w:p>
+      <w:pPr>
+        <w:jc w:val="both"/>
+        <w:rPr>
+          <w:sz w:val="28"/>
+        </w:rPr>
+      </w:pPr>
+      <w:r>
+        <w:rPr>
+          <w:sz w:val="28"/>
+        </w:rPr>
+        <w:t>Wait a minute, what do I learn when I play the game?</w:t>
+      </w:r>
+    </w:p>
+    <w:p>
+      <w:pPr>
+        <w:jc w:val="both"/>
+        <w:rPr>
+          <w:sz w:val="28"/>
+        </w:rPr>
+      </w:pPr>
+    </w:p>
+    <w:p>
+      <w:pPr>
+        <w:jc w:val="both"/>
+      </w:pPr>
+      <w:r>
+        <w:t>You will learn easy ways to help change the world! T</w:t>
+      </w:r>
+      <w:r>
+        <w:t xml:space="preserve">he treasure </w:t>
+      </w:r>
+      <w:r>
+        <w:t>chests not only contain</w:t>
+      </w:r>
+      <w:r>
+        <w:t xml:space="preserve"> relics but also contain</w:t>
+      </w:r>
+      <w:r>
+        <w:t xml:space="preserve"> </w:t>
+      </w:r>
+      <w:r>
+        <w:t>paintings of the sea</w:t>
+      </w:r>
+      <w:r>
+        <w:t xml:space="preserve"> (show paintings). These paintings describe a sea environment that is much better than the current game’s environment. The paintings will also give players facts and hints that not everybody knows abou</w:t>
+      </w:r>
+      <w:r>
+        <w:t xml:space="preserve">t. </w:t>
+      </w:r>
+      <w:r>
+        <w:t>The</w:t>
+      </w:r>
+      <w:r>
+        <w:t xml:space="preserve"> ocean animals</w:t>
+      </w:r>
+      <w:r>
+        <w:t xml:space="preserve"> </w:t>
+      </w:r>
+      <w:r>
+        <w:t xml:space="preserve">will </w:t>
+      </w:r>
+      <w:r>
+        <w:t xml:space="preserve">also </w:t>
+      </w:r>
+      <w:r>
+        <w:t>show</w:t>
+      </w:r>
+      <w:r>
+        <w:t xml:space="preserve"> their unique abilities, and </w:t>
+      </w:r>
+      <w:r>
+        <w:t xml:space="preserve">offer </w:t>
+      </w:r>
+      <w:r>
+        <w:t xml:space="preserve">interesting </w:t>
+      </w:r>
+      <w:r>
+        <w:t>ways on</w:t>
+      </w:r>
+      <w:r>
+        <w:t xml:space="preserve"> saving the </w:t>
+      </w:r>
+      <w:r>
+        <w:t>oceans</w:t>
+      </w:r>
+      <w:r>
+        <w:t xml:space="preserve"> (focus on fish’s talk).</w:t>
+      </w:r>
+    </w:p>
+    <w:p>
+      <w:pPr>
+        <w:jc w:val="both"/>
+        <w:rPr>
+          <w:sz w:val="28"/>
+        </w:rPr>
+      </w:pPr>
+    </w:p>
+    <w:p>
+      <w:pPr>
+        <w:jc w:val="both"/>
+        <w:rPr>
+          <w:sz w:val="28"/>
+        </w:rPr>
+      </w:pPr>
+      <w:r>
+        <w:rPr>
+          <w:sz w:val="28"/>
+        </w:rPr>
+        <w:t>Oh, but what if I just don’t read them?</w:t>
+      </w:r>
+    </w:p>
+    <w:p>
+      <w:pPr>
+        <w:jc w:val="both"/>
+      </w:pPr>
+      <w:r>
+        <w:t>Oh, yo</w:t>
+      </w:r>
+      <w:r>
+        <w:t>u</w:t>
+      </w:r>
+      <w:r>
+        <w:t>’d</w:t>
+      </w:r>
+      <w:r>
+        <w:t xml:space="preserve"> better </w:t>
+      </w:r>
+      <w:r>
+        <w:t>do</w:t>
+      </w:r>
+      <w:r>
+        <w:t xml:space="preserve">, kid. </w:t>
+      </w:r>
+      <w:r>
+        <w:t>T</w:t>
+      </w:r>
+      <w:r>
+        <w:t>hese</w:t>
+      </w:r>
+      <w:r>
+        <w:t xml:space="preserve"> in</w:t>
+      </w:r>
+      <w:r>
+        <w:t>formation are</w:t>
+      </w:r>
+      <w:r>
+        <w:t xml:space="preserve"> </w:t>
+      </w:r>
+      <w:r>
+        <w:t>needed</w:t>
+      </w:r>
+      <w:r>
+        <w:t xml:space="preserve"> in the </w:t>
+      </w:r>
+      <w:r>
+        <w:t>minigame after every level</w:t>
+      </w:r>
+      <w:r>
+        <w:t>.</w:t>
+      </w:r>
+      <w:r>
+        <w:t xml:space="preserve"> </w:t>
+      </w:r>
+      <w:r>
+        <w:t xml:space="preserve">There are </w:t>
+      </w:r>
+      <w:r>
+        <w:t>2 minigames: quiz</w:t>
+      </w:r>
+      <w:r>
+        <w:t xml:space="preserve"> ga</w:t>
+      </w:r>
+      <w:r>
+        <w:t>me and typing game. In the quiz</w:t>
+      </w:r>
+      <w:r>
+        <w:t xml:space="preserve"> minigame, the player would have to answer</w:t>
+      </w:r>
+      <w:r>
+        <w:t xml:space="preserve"> several questions regarding </w:t>
+      </w:r>
+      <w:r>
+        <w:t>the sea environment. Answering more questions correctly means we have successfully educated more hunters, turning them from bad to good</w:t>
+      </w:r>
+      <w:r>
+        <w:t>.</w:t>
+      </w:r>
+      <w:r>
+        <w:t xml:space="preserve"> </w:t>
+      </w:r>
+      <w:r>
+        <w:t xml:space="preserve">The </w:t>
+      </w:r>
+      <w:r>
+        <w:t>next l</w:t>
+      </w:r>
+      <w:r>
+        <w:t xml:space="preserve">evel will </w:t>
+      </w:r>
+      <w:r>
+        <w:t xml:space="preserve">be </w:t>
+      </w:r>
+      <w:r>
+        <w:t>easier for you</w:t>
+      </w:r>
+      <w:r>
+        <w:t>. T</w:t>
+      </w:r>
+      <w:r>
+        <w:t xml:space="preserve">hese hunters will stop polluting </w:t>
+      </w:r>
+      <w:r>
+        <w:t xml:space="preserve">the </w:t>
+      </w:r>
+      <w:r>
+        <w:t xml:space="preserve">environment and hunting </w:t>
+      </w:r>
+      <w:r>
+        <w:t>the animals. T</w:t>
+      </w:r>
+      <w:r>
+        <w:t xml:space="preserve">he starting environment </w:t>
+      </w:r>
+      <w:r>
+        <w:t>status</w:t>
+      </w:r>
+      <w:r>
+        <w:t xml:space="preserve"> of the next level will be higher (focus on the environment bar again).</w:t>
+      </w:r>
+    </w:p>
+    <w:p>
+      <w:pPr>
+        <w:jc w:val="both"/>
+      </w:pPr>
+    </w:p>
+    <w:p>
+      <w:pPr>
+        <w:jc w:val="both"/>
+      </w:pPr>
+      <w:r>
+        <w:t xml:space="preserve">In the typing mini game, </w:t>
+      </w:r>
+      <w:r>
+        <w:t xml:space="preserve">you </w:t>
+      </w:r>
+      <w:r>
+        <w:t>will have to type a</w:t>
+      </w:r>
+      <w:r>
+        <w:t>n</w:t>
+      </w:r>
+      <w:r>
+        <w:t xml:space="preserve"> </w:t>
+      </w:r>
+      <w:r>
+        <w:t xml:space="preserve">educational </w:t>
+      </w:r>
+      <w:r>
+        <w:t xml:space="preserve">passage correctly in a limited time period. The faster </w:t>
+      </w:r>
+      <w:r>
+        <w:t>you type</w:t>
+      </w:r>
+      <w:r>
+        <w:t>, the more experience the hydrobot</w:t>
+      </w:r>
+      <w:r>
+        <w:t xml:space="preserve"> will gain!</w:t>
+      </w:r>
+    </w:p>
+    <w:p>
+      <w:pPr>
+        <w:jc w:val="both"/>
+      </w:pPr>
+    </w:p>
+    <w:p>
+      <w:pPr>
+        <w:jc w:val="both"/>
+        <w:rPr>
+          <w:sz w:val="28"/>
+        </w:rPr>
+      </w:pPr>
+      <w:r>
+        <w:rPr>
+          <w:sz w:val="28"/>
+        </w:rPr>
+        <w:t>It’s so exciting! I want to start playing now!</w:t>
+      </w:r>
+    </w:p>
+    <w:p>
+      <w:pPr>
+        <w:jc w:val="both"/>
+      </w:pPr>
+      <w:r>
+        <w:t xml:space="preserve">Yes, kid, the quest to protect the ocean is </w:t>
+      </w:r>
+      <w:r>
+        <w:t>a difficult one</w:t>
+      </w:r>
+      <w:r>
+        <w:t xml:space="preserve"> but </w:t>
+      </w:r>
+      <w:r>
+        <w:t xml:space="preserve">it can </w:t>
+      </w:r>
+      <w:r>
+        <w:t xml:space="preserve">also </w:t>
+      </w:r>
+      <w:r>
+        <w:t>be fun. T</w:t>
+      </w:r>
+      <w:r>
+        <w:t>he sea animals a</w:t>
+      </w:r>
+      <w:r>
+        <w:t>re waiting for their hero – you! Go save the world!!!!</w:t>
+      </w:r>
+    </w:p>
+    <w:p>
+      <w:pPr>
+        <w:jc w:val="both"/>
+      </w:pPr>
+    </w:p>
+    <w:p>
+      <w:pPr>
+        <w:jc w:val="both"/>
+      </w:pPr>
+      <w:r>
+        <w:t>Music: Normal game play musics</w:t>
+      </w:r>
+    </w:p>
+    <w:p>
+      <w:pPr>
+        <w:jc w:val="both"/>
+      </w:pPr>
+      <w:r>
+        <w:t>Duration: 2-3 mins</w:t>
+      </w:r>
+    </w:p>
+    <w:p>
+      <w:pPr>
+        <w:jc w:val="both"/>
+      </w:pPr>
+      <w:r>
+        <w:t>Important: Must</w:t>
+      </w:r>
+    </w:p>
+    <w:p>
+      <w:pPr>
+        <w:jc w:val="both"/>
+      </w:pPr>
+    </w:p>
+    <w:p>
+      <w:pPr>
+        <w:jc w:val="both"/>
+        <w:rPr>
+          <w:b/>
+        </w:rPr>
+      </w:pPr>
+      <w:r>
+        <w:rPr>
+          <w:b/>
+        </w:rPr>
+        <w:t>Part 6: Coming soon on PC</w:t>
+      </w:r>
+    </w:p>
+    <w:p>
+      <w:pPr>
+        <w:jc w:val="both"/>
+      </w:pPr>
+      <w:r>
         <w:lastRenderedPageBreak/>
-        <w:t>//</w:t>
-      </w:r>
-      <w:r>
-        <w:rPr>
-          <w:sz w:val="28"/>
-        </w:rPr>
-        <w:t xml:space="preserve">Wait a minute, you said </w:t>
-      </w:r>
-      <w:r>
-        <w:rPr>
-          <w:sz w:val="28"/>
-        </w:rPr>
-        <w:t xml:space="preserve">earlier that </w:t>
-      </w:r>
-      <w:r>
-        <w:rPr>
-          <w:sz w:val="28"/>
-        </w:rPr>
-        <w:t xml:space="preserve">I will learn about the sea life when I play this </w:t>
-      </w:r>
-      <w:r>
-        <w:rPr>
-          <w:sz w:val="28"/>
-        </w:rPr>
-        <w:t>//</w:t>
-      </w:r>
-      <w:r>
-        <w:rPr>
-          <w:sz w:val="28"/>
-        </w:rPr>
-        <w:t>game?</w:t>
-      </w:r>
-    </w:p>
-    <w:p>
-      <w:pPr>
-        <w:jc w:val="both"/>
-        <w:rPr>
-          <w:sz w:val="28"/>
-        </w:rPr>
-      </w:pPr>
-    </w:p>
-    <w:p>
-      <w:pPr>
-        <w:jc w:val="both"/>
-        <w:rPr>
-          <w:sz w:val="28"/>
-        </w:rPr>
-      </w:pPr>
-      <w:r>
-        <w:rPr>
-          <w:sz w:val="28"/>
-        </w:rPr>
-        <w:t>Wait a minute, what do I learn when I play the game?</w:t>
-      </w:r>
-    </w:p>
-    <w:p>
-      <w:pPr>
-        <w:jc w:val="both"/>
-        <w:rPr>
-          <w:sz w:val="28"/>
-        </w:rPr>
-      </w:pPr>
-    </w:p>
-    <w:p>
-      <w:pPr>
-        <w:jc w:val="both"/>
-      </w:pPr>
-      <w:r>
-        <w:t>You will learn easy ways to help change the world! T</w:t>
-      </w:r>
-      <w:r>
-        <w:t xml:space="preserve">he treasure </w:t>
-      </w:r>
-      <w:r>
-        <w:t>chests not only contain</w:t>
-      </w:r>
-      <w:r>
-        <w:t xml:space="preserve"> relics but also contain</w:t>
-      </w:r>
-      <w:r>
-        <w:t xml:space="preserve"> </w:t>
-      </w:r>
-      <w:r>
-        <w:t>paintings of the sea</w:t>
-      </w:r>
-      <w:r>
-        <w:t xml:space="preserve"> (show paintings). These paintings describe a sea environment that is much better than the current game’s environment. The paintings will also give players facts and hints that not everybody knows abou</w:t>
-      </w:r>
-      <w:r>
-        <w:t xml:space="preserve">t. </w:t>
-      </w:r>
-      <w:r>
-        <w:t>The</w:t>
-      </w:r>
-      <w:r>
-        <w:t xml:space="preserve"> ocean animals</w:t>
-      </w:r>
-      <w:r>
-        <w:t xml:space="preserve"> </w:t>
-      </w:r>
-      <w:r>
-        <w:t xml:space="preserve">will </w:t>
-      </w:r>
-      <w:r>
-        <w:t xml:space="preserve">also </w:t>
-      </w:r>
-      <w:r>
-        <w:t>show</w:t>
-      </w:r>
-      <w:r>
-        <w:t xml:space="preserve"> their unique abilities, and </w:t>
-      </w:r>
-      <w:r>
-        <w:t xml:space="preserve">offer </w:t>
-      </w:r>
-      <w:r>
-        <w:t xml:space="preserve">interesting </w:t>
-      </w:r>
-      <w:r>
-        <w:t>ways on</w:t>
-      </w:r>
-      <w:r>
-        <w:t xml:space="preserve"> saving the </w:t>
-      </w:r>
-      <w:r>
-        <w:t>oceans</w:t>
-      </w:r>
-      <w:r>
-        <w:t xml:space="preserve"> (focus on fish’s talk).</w:t>
-      </w:r>
-    </w:p>
-    <w:p>
-      <w:pPr>
-        <w:jc w:val="both"/>
-        <w:rPr>
-          <w:sz w:val="28"/>
-        </w:rPr>
-      </w:pPr>
-    </w:p>
-    <w:p>
-      <w:pPr>
-        <w:jc w:val="both"/>
-        <w:rPr>
-          <w:sz w:val="28"/>
-        </w:rPr>
-      </w:pPr>
-      <w:r>
-        <w:rPr>
-          <w:sz w:val="28"/>
-        </w:rPr>
-        <w:t>Oh, but what if I just don’t read them?</w:t>
-      </w:r>
-    </w:p>
-    <w:p>
-      <w:pPr>
-        <w:jc w:val="both"/>
-      </w:pPr>
-      <w:r>
-        <w:t>Oh, yo</w:t>
-      </w:r>
-      <w:r>
-        <w:t>u</w:t>
-      </w:r>
-      <w:r>
-        <w:t>’d</w:t>
-      </w:r>
-      <w:r>
-        <w:t xml:space="preserve"> better </w:t>
-      </w:r>
-      <w:r>
-        <w:t>do</w:t>
-      </w:r>
-      <w:r>
-        <w:t xml:space="preserve">, kid. </w:t>
-      </w:r>
-      <w:r>
-        <w:t>T</w:t>
-      </w:r>
-      <w:r>
-        <w:t>hese</w:t>
-      </w:r>
-      <w:r>
-        <w:t xml:space="preserve"> in</w:t>
-      </w:r>
-      <w:r>
-        <w:t>formation are</w:t>
-      </w:r>
-      <w:r>
-        <w:t xml:space="preserve"> </w:t>
-      </w:r>
-      <w:r>
-        <w:t>needed</w:t>
-      </w:r>
-      <w:r>
-        <w:t xml:space="preserve"> in the </w:t>
-      </w:r>
-      <w:r>
-        <w:t>minigame after every level</w:t>
-      </w:r>
-      <w:r>
-        <w:t>.</w:t>
-      </w:r>
-      <w:r>
-        <w:t xml:space="preserve"> </w:t>
-      </w:r>
-      <w:r>
-        <w:t xml:space="preserve">There are </w:t>
-      </w:r>
-      <w:r>
-        <w:t>2 minigames: quiz</w:t>
-      </w:r>
-      <w:r>
-        <w:t xml:space="preserve"> ga</w:t>
-      </w:r>
-      <w:r>
-        <w:t>me and typing game. In the quiz</w:t>
-      </w:r>
-      <w:r>
-        <w:t xml:space="preserve"> minigame, the player would have to answer</w:t>
-      </w:r>
-      <w:r>
-        <w:t xml:space="preserve"> several questions regarding </w:t>
-      </w:r>
-      <w:r>
-        <w:t>the sea environment. Answering more questions correctly means we have successfully educated more hunters, turning them from bad to good</w:t>
-      </w:r>
-      <w:r>
-        <w:t>.</w:t>
-      </w:r>
-      <w:r>
-        <w:t xml:space="preserve"> </w:t>
-      </w:r>
-      <w:r>
-        <w:t xml:space="preserve">The </w:t>
-      </w:r>
-      <w:r>
-        <w:t>next l</w:t>
-      </w:r>
-      <w:r>
-        <w:t xml:space="preserve">evel will </w:t>
-      </w:r>
-      <w:r>
-        <w:t xml:space="preserve">be </w:t>
-      </w:r>
-      <w:r>
-        <w:t>easier for you</w:t>
-      </w:r>
-      <w:r>
-        <w:t>. T</w:t>
-      </w:r>
-      <w:r>
-        <w:t xml:space="preserve">hese hunters will stop polluting </w:t>
-      </w:r>
-      <w:r>
-        <w:t xml:space="preserve">the </w:t>
-      </w:r>
-      <w:r>
-        <w:t xml:space="preserve">environment and hunting </w:t>
-      </w:r>
-      <w:r>
-        <w:t>the animals. T</w:t>
-      </w:r>
-      <w:r>
-        <w:t xml:space="preserve">he starting environment </w:t>
-      </w:r>
-      <w:r>
-        <w:t>status</w:t>
-      </w:r>
-      <w:r>
-        <w:t xml:space="preserve"> of the next level will be higher (focus on the environment bar again).</w:t>
-      </w:r>
-    </w:p>
-    <w:p>
-      <w:pPr>
-        <w:jc w:val="both"/>
-      </w:pPr>
-    </w:p>
-    <w:p>
-      <w:pPr>
-        <w:jc w:val="both"/>
-      </w:pPr>
-      <w:r>
-        <w:t xml:space="preserve">In the typing mini game, </w:t>
-      </w:r>
-      <w:r>
-        <w:t xml:space="preserve">you </w:t>
-      </w:r>
-      <w:r>
-        <w:t>will have to type a</w:t>
-      </w:r>
-      <w:r>
-        <w:t>n</w:t>
-      </w:r>
-      <w:r>
-        <w:t xml:space="preserve"> </w:t>
-      </w:r>
-      <w:r>
-        <w:t xml:space="preserve">educational </w:t>
-      </w:r>
-      <w:r>
-        <w:t xml:space="preserve">passage correctly in a limited time period. The faster </w:t>
-      </w:r>
-      <w:r>
-        <w:t>you type</w:t>
-      </w:r>
-      <w:r>
-        <w:t>, the more experience the hydrobot</w:t>
-      </w:r>
-      <w:r>
-        <w:t xml:space="preserve"> will gain!</w:t>
-      </w:r>
-    </w:p>
-    <w:p>
-      <w:pPr>
-        <w:jc w:val="both"/>
-      </w:pPr>
-    </w:p>
-    <w:p>
-      <w:pPr>
-        <w:jc w:val="both"/>
-        <w:rPr>
-          <w:sz w:val="28"/>
-        </w:rPr>
-      </w:pPr>
-      <w:r>
-        <w:rPr>
-          <w:sz w:val="28"/>
-        </w:rPr>
-        <w:t>It’s so exciting! I want to start playing now!</w:t>
-      </w:r>
-    </w:p>
-    <w:p>
-      <w:pPr>
-        <w:jc w:val="both"/>
-      </w:pPr>
-      <w:r>
-        <w:t xml:space="preserve">Yes, kid, the quest to protect the ocean is </w:t>
-      </w:r>
-      <w:r>
-        <w:t>a difficult one</w:t>
-      </w:r>
-      <w:r>
-        <w:t xml:space="preserve"> but </w:t>
-      </w:r>
-      <w:r>
-        <w:t xml:space="preserve">it can </w:t>
-      </w:r>
-      <w:r>
-        <w:t xml:space="preserve">also </w:t>
-      </w:r>
-      <w:r>
-        <w:t>be fun. T</w:t>
-      </w:r>
-      <w:r>
-        <w:t>he sea animals a</w:t>
-      </w:r>
-      <w:r>
-        <w:t>re waiting for their hero – you! Go save the world!!!!</w:t>
-      </w:r>
-    </w:p>
-    <w:p>
-      <w:pPr>
-        <w:jc w:val="both"/>
-      </w:pPr>
-    </w:p>
-    <w:p>
-      <w:pPr>
-        <w:jc w:val="both"/>
-      </w:pPr>
-      <w:r>
-        <w:t>Music: Normal game play musics</w:t>
-      </w:r>
-    </w:p>
-    <w:p>
-      <w:pPr>
-        <w:jc w:val="both"/>
-      </w:pPr>
-      <w:r>
-        <w:t>Duration: 2-3 mins</w:t>
-      </w:r>
-    </w:p>
-    <w:p>
-      <w:pPr>
-        <w:jc w:val="both"/>
-      </w:pPr>
-      <w:r>
-        <w:t>Important: Must</w:t>
-      </w:r>
-    </w:p>
-    <w:p>
-      <w:pPr>
-        <w:jc w:val="both"/>
-      </w:pPr>
-    </w:p>
-    <w:p>
-      <w:pPr>
-        <w:jc w:val="both"/>
-        <w:rPr>
-          <w:b/>
-        </w:rPr>
-      </w:pPr>
-      <w:r>
-        <w:rPr>
-          <w:b/>
-        </w:rPr>
-        <w:t>Part 6: Coming soon on PC</w:t>
-      </w:r>
-    </w:p>
-    <w:p>
-      <w:pPr>
-        <w:jc w:val="both"/>
-      </w:pPr>
-      <w:r>
         <w:t>Video: Text appearing “Coming soon on PC. Brougt to you by Eager Beavers”. Credit rolling saying who is who, who does what, musics taken from where.</w:t>
       </w:r>
     </w:p>

</xml_diff>

<commit_message>
Modified Hien's sales pitch.
</commit_message>
<xml_diff>
--- a/HydrobotAdventureTrailerScript-ThienVersion.docx
+++ b/HydrobotAdventureTrailerScript-ThienVersion.docx
@@ -10,12 +10,21 @@
           <w:sz w:val="28"/>
         </w:rPr>
       </w:pPr>
-      <w:r>
-        <w:rPr>
-          <w:b/>
-          <w:sz w:val="28"/>
-        </w:rPr>
-        <w:t>Hydrobot Adventure’s trailer script</w:t>
+      <w:proofErr w:type="spellStart"/>
+      <w:r>
+        <w:rPr>
+          <w:b/>
+          <w:sz w:val="28"/>
+        </w:rPr>
+        <w:t>Hydrobot</w:t>
+      </w:r>
+      <w:proofErr w:type="spellEnd"/>
+      <w:r>
+        <w:rPr>
+          <w:b/>
+          <w:sz w:val="28"/>
+        </w:rPr>
+        <w:t xml:space="preserve"> Adventure’s trailer script</w:t>
       </w:r>
     </w:p>
     <w:p>
@@ -108,8 +117,13 @@
         <w:t>Duration</w:t>
       </w:r>
       <w:r>
-        <w:t>: 1-2 secs</w:t>
-      </w:r>
+        <w:t xml:space="preserve">: 1-2 </w:t>
+      </w:r>
+      <w:proofErr w:type="spellStart"/>
+      <w:r>
+        <w:t>secs</w:t>
+      </w:r>
+      <w:proofErr w:type="spellEnd"/>
     </w:p>
     <w:p>
       <w:pPr>
@@ -263,8 +277,13 @@
         <w:t>Duration</w:t>
       </w:r>
       <w:r>
-        <w:t>: 10-15 secs</w:t>
-      </w:r>
+        <w:t xml:space="preserve">: 10-15 </w:t>
+      </w:r>
+      <w:proofErr w:type="spellStart"/>
+      <w:r>
+        <w:t>secs</w:t>
+      </w:r>
+      <w:proofErr w:type="spellEnd"/>
     </w:p>
     <w:p>
       <w:pPr>
@@ -324,7 +343,23 @@
         <w:t>Video</w:t>
       </w:r>
       <w:r>
-        <w:t>: 2D drawing of our bot created by UH scientists, video of it cleaning trash, planting trees, healing sea animals, 2D drawing of it getting shot by hunter, 2D drawing of it getting helped by Poseidon</w:t>
+        <w:t xml:space="preserve">: 2D drawing of our </w:t>
+      </w:r>
+      <w:proofErr w:type="spellStart"/>
+      <w:r>
+        <w:t>bot</w:t>
+      </w:r>
+      <w:proofErr w:type="spellEnd"/>
+      <w:r>
+        <w:t xml:space="preserve"> created by UH scientists, video of it cleaning trash, planting trees, healing </w:t>
+      </w:r>
+      <w:proofErr w:type="gramStart"/>
+      <w:r>
+        <w:t>sea</w:t>
+      </w:r>
+      <w:proofErr w:type="gramEnd"/>
+      <w:r>
+        <w:t xml:space="preserve"> animals, 2D drawing of it getting shot by hunter, 2D drawing of it getting helped by Poseidon</w:t>
       </w:r>
     </w:p>
     <w:p>
@@ -394,10 +429,18 @@
         <w:t xml:space="preserve"> </w:t>
       </w:r>
       <w:r>
-        <w:t>restoring all ocean life. With the world’s hope resting on his shoulders, the first-ever H</w:t>
-      </w:r>
-      <w:r>
-        <w:t xml:space="preserve">ydrobot is </w:t>
+        <w:t xml:space="preserve">restoring all ocean life. With the world’s hope resting on his shoulders, the first-ever </w:t>
+      </w:r>
+      <w:proofErr w:type="spellStart"/>
+      <w:r>
+        <w:t>H</w:t>
+      </w:r>
+      <w:r>
+        <w:t>ydrobot</w:t>
+      </w:r>
+      <w:proofErr w:type="spellEnd"/>
+      <w:r>
+        <w:t xml:space="preserve"> is </w:t>
       </w:r>
       <w:r>
         <w:t>deployed to the ocean</w:t>
@@ -457,8 +500,13 @@
         <w:t>Duration</w:t>
       </w:r>
       <w:r>
-        <w:t>: 30 secs</w:t>
-      </w:r>
+        <w:t xml:space="preserve">: 30 </w:t>
+      </w:r>
+      <w:proofErr w:type="spellStart"/>
+      <w:r>
+        <w:t>secs</w:t>
+      </w:r>
+      <w:proofErr w:type="spellEnd"/>
     </w:p>
     <w:p>
       <w:pPr>
@@ -510,7 +558,52 @@
         <w:t>Video</w:t>
       </w:r>
       <w:r>
-        <w:t>: Footages of our game with our bot shooting at enemies, surrounded by a lot of enemies, casting various skills, some beautiful action schemes like stunning and shooting enemies. Bot being chased by Mutant shark. Some footage of fighting with Terminator if he is available. Ends with the screen shaking by the roar of mutant shark (not shown so the player  just know that it is a big monster).</w:t>
+        <w:t xml:space="preserve">: Footages of our game with our </w:t>
+      </w:r>
+      <w:proofErr w:type="spellStart"/>
+      <w:r>
+        <w:t>bot</w:t>
+      </w:r>
+      <w:proofErr w:type="spellEnd"/>
+      <w:r>
+        <w:t xml:space="preserve"> shooting at </w:t>
+      </w:r>
+      <w:proofErr w:type="gramStart"/>
+      <w:r>
+        <w:t>enemies,</w:t>
+      </w:r>
+      <w:proofErr w:type="gramEnd"/>
+      <w:r>
+        <w:t xml:space="preserve"> surrounded by a lot of enemies, casting various skills, some beautiful action schemes like stunning and shooting enemies. </w:t>
+      </w:r>
+      <w:proofErr w:type="spellStart"/>
+      <w:proofErr w:type="gramStart"/>
+      <w:r>
+        <w:t>Bot</w:t>
+      </w:r>
+      <w:proofErr w:type="spellEnd"/>
+      <w:r>
+        <w:t xml:space="preserve"> being chased by Mutant shark.</w:t>
+      </w:r>
+      <w:proofErr w:type="gramEnd"/>
+      <w:r>
+        <w:t xml:space="preserve"> </w:t>
+      </w:r>
+      <w:proofErr w:type="gramStart"/>
+      <w:r>
+        <w:t>Some footage of fighting with Terminator if he is available.</w:t>
+      </w:r>
+      <w:proofErr w:type="gramEnd"/>
+      <w:r>
+        <w:t xml:space="preserve"> Ends with the screen shaking by the roar of mutant shark (not shown so the </w:t>
+      </w:r>
+      <w:proofErr w:type="gramStart"/>
+      <w:r>
+        <w:t>player  just</w:t>
+      </w:r>
+      <w:proofErr w:type="gramEnd"/>
+      <w:r>
+        <w:t xml:space="preserve"> know that it is a big monster).</w:t>
       </w:r>
     </w:p>
     <w:p>
@@ -552,8 +645,13 @@
         <w:t>Duration</w:t>
       </w:r>
       <w:r>
-        <w:t>: 60 secs</w:t>
-      </w:r>
+        <w:t xml:space="preserve">: 60 </w:t>
+      </w:r>
+      <w:proofErr w:type="spellStart"/>
+      <w:r>
+        <w:t>secs</w:t>
+      </w:r>
+      <w:proofErr w:type="spellEnd"/>
     </w:p>
     <w:p>
       <w:pPr>
@@ -641,7 +739,23 @@
         <w:t>:</w:t>
       </w:r>
       <w:r>
-        <w:t xml:space="preserve"> (Like a chat between 2 person : prefer between Thien &amp; some kid asking questions)</w:t>
+        <w:t xml:space="preserve"> (Like a chat between 2 </w:t>
+      </w:r>
+      <w:proofErr w:type="gramStart"/>
+      <w:r>
+        <w:t>person :</w:t>
+      </w:r>
+      <w:proofErr w:type="gramEnd"/>
+      <w:r>
+        <w:t xml:space="preserve"> prefer between </w:t>
+      </w:r>
+      <w:proofErr w:type="spellStart"/>
+      <w:r>
+        <w:t>Thien</w:t>
+      </w:r>
+      <w:proofErr w:type="spellEnd"/>
+      <w:r>
+        <w:t xml:space="preserve"> &amp; some kid asking questions)</w:t>
       </w:r>
       <w:r>
         <w:t xml:space="preserve"> </w:t>
@@ -656,11 +770,41 @@
       <w:pPr>
         <w:jc w:val="both"/>
       </w:pPr>
-      <w:r>
-        <w:t>It is undeniable that shooting game is one of the most favorite types of game nowadays. Every year, there are hundreds to thousands shooting game produced. But what about a shooting game to protect the environment? That’s what makes our game different.  In Hydrobot Adventure, the player will have all the fun shooting while learning about the current status of the sea environment, learning how human activities are destroying the sea environment which includes facts that no</w:t>
-      </w:r>
-      <w:r>
-        <w:t>t many people are awared of – certain activities . The game also brings to the mind of the player a vision of what the sea environment will become in the future if we do not act right now. Hydrobot Adventure is a complete game with 11 level and an intriguing storyline behind.</w:t>
+    </w:p>
+    <w:p>
+      <w:pPr>
+        <w:jc w:val="both"/>
+      </w:pPr>
+      <w:r>
+        <w:t>S</w:t>
+      </w:r>
+      <w:r>
+        <w:t>hooting game</w:t>
+      </w:r>
+      <w:r>
+        <w:t xml:space="preserve">s have been around for a long </w:t>
+      </w:r>
+      <w:proofErr w:type="spellStart"/>
+      <w:r>
+        <w:t>long</w:t>
+      </w:r>
+      <w:proofErr w:type="spellEnd"/>
+      <w:r>
+        <w:t xml:space="preserve"> time. A shooting game with a good story line is really exciting.   </w:t>
+      </w:r>
+      <w:proofErr w:type="spellStart"/>
+      <w:r>
+        <w:t>Hydrobot</w:t>
+      </w:r>
+      <w:proofErr w:type="spellEnd"/>
+      <w:r>
+        <w:t xml:space="preserve"> Adventure</w:t>
+      </w:r>
+      <w:r>
+        <w:t xml:space="preserve"> is a very special shooting game with 11 levels and an intriguing storyline. It makes the player learn about environment sustainability as part of the game play, without preaching it. It captures the real under-sea environment with water effects and cool graphics.</w:t>
+      </w:r>
+      <w:r>
+        <w:t xml:space="preserve"> The game also brings to the mind of the player a vision of what the sea environment will become in the future if we do not act right now.</w:t>
       </w:r>
     </w:p>
     <w:p>
@@ -710,14 +854,27 @@
       <w:pPr>
         <w:jc w:val="both"/>
       </w:pPr>
-      <w:r>
-        <w:t xml:space="preserve">Hydrobot Adventure is a game in which </w:t>
+      <w:proofErr w:type="spellStart"/>
+      <w:r>
+        <w:t>Hydrobot</w:t>
+      </w:r>
+      <w:proofErr w:type="spellEnd"/>
+      <w:r>
+        <w:t xml:space="preserve"> Adventure is a game in which </w:t>
       </w:r>
       <w:r>
         <w:t>you play as a</w:t>
       </w:r>
       <w:r>
-        <w:t xml:space="preserve"> hydrobot on his quest to save the ocean</w:t>
+        <w:t xml:space="preserve"> </w:t>
+      </w:r>
+      <w:proofErr w:type="spellStart"/>
+      <w:r>
+        <w:t>hydrobot</w:t>
+      </w:r>
+      <w:proofErr w:type="spellEnd"/>
+      <w:r>
+        <w:t xml:space="preserve"> on his quest to save the ocean</w:t>
       </w:r>
       <w:r>
         <w:t>s</w:t>
@@ -870,7 +1027,15 @@
         <w:t>T</w:t>
       </w:r>
       <w:r>
-        <w:t xml:space="preserve">he hydrobot will </w:t>
+        <w:t xml:space="preserve">he </w:t>
+      </w:r>
+      <w:proofErr w:type="spellStart"/>
+      <w:r>
+        <w:t>hydrobot</w:t>
+      </w:r>
+      <w:proofErr w:type="spellEnd"/>
+      <w:r>
+        <w:t xml:space="preserve"> will </w:t>
       </w:r>
       <w:r>
         <w:t>can use these experience points for various attributes.</w:t>
@@ -927,6 +1092,7 @@
       <w:pPr>
         <w:jc w:val="both"/>
       </w:pPr>
+      <w:proofErr w:type="gramStart"/>
       <w:r>
         <w:t>Health point</w:t>
       </w:r>
@@ -954,6 +1120,7 @@
       <w:r>
         <w:t>.</w:t>
       </w:r>
+      <w:proofErr w:type="gramEnd"/>
     </w:p>
     <w:p>
       <w:pPr>
@@ -976,11 +1143,19 @@
         </w:rPr>
         <w:t xml:space="preserve">Don’t the </w:t>
       </w:r>
-      <w:r>
-        <w:rPr>
-          <w:sz w:val="28"/>
-        </w:rPr>
-        <w:t>bot have to refuel?</w:t>
+      <w:proofErr w:type="spellStart"/>
+      <w:r>
+        <w:rPr>
+          <w:sz w:val="28"/>
+        </w:rPr>
+        <w:t>bot</w:t>
+      </w:r>
+      <w:proofErr w:type="spellEnd"/>
+      <w:r>
+        <w:rPr>
+          <w:sz w:val="28"/>
+        </w:rPr>
+        <w:t xml:space="preserve"> have to refuel?</w:t>
       </w:r>
     </w:p>
     <w:p>
@@ -991,8 +1166,13 @@
         <w:t xml:space="preserve"> </w:t>
       </w:r>
       <w:r>
-        <w:t>The hydrobot</w:t>
-      </w:r>
+        <w:t xml:space="preserve">The </w:t>
+      </w:r>
+      <w:proofErr w:type="spellStart"/>
+      <w:r>
+        <w:t>hydrobot</w:t>
+      </w:r>
+      <w:proofErr w:type="spellEnd"/>
       <w:r>
         <w:t xml:space="preserve"> is able to function infinitely underwater</w:t>
       </w:r>
@@ -1003,7 +1183,15 @@
         <w:t xml:space="preserve">he special </w:t>
       </w:r>
       <w:r>
-        <w:t>fruits planted from the hydrobot himself, supplies him with an infinite power source</w:t>
+        <w:t xml:space="preserve">fruits planted from the </w:t>
+      </w:r>
+      <w:proofErr w:type="spellStart"/>
+      <w:r>
+        <w:t>hydrobot</w:t>
+      </w:r>
+      <w:proofErr w:type="spellEnd"/>
+      <w:r>
+        <w:t xml:space="preserve"> himself, supplies him with an infinite power source</w:t>
       </w:r>
       <w:r>
         <w:t xml:space="preserve">. </w:t>
@@ -1012,7 +1200,15 @@
         <w:t xml:space="preserve">The fruits will not only </w:t>
       </w:r>
       <w:r>
-        <w:t>replenish our hydrobot with health</w:t>
+        <w:t xml:space="preserve">replenish our </w:t>
+      </w:r>
+      <w:proofErr w:type="spellStart"/>
+      <w:r>
+        <w:t>hydrobot</w:t>
+      </w:r>
+      <w:proofErr w:type="spellEnd"/>
+      <w:r>
+        <w:t xml:space="preserve"> with health</w:t>
       </w:r>
       <w:r>
         <w:t xml:space="preserve"> and temporary power-ups but </w:t>
@@ -1102,7 +1298,15 @@
         <w:t xml:space="preserve"> </w:t>
       </w:r>
       <w:r>
-        <w:t xml:space="preserve">the hydrobot’s current power cannot overcome. </w:t>
+        <w:t xml:space="preserve">the </w:t>
+      </w:r>
+      <w:proofErr w:type="spellStart"/>
+      <w:r>
+        <w:t>hydrobot’s</w:t>
+      </w:r>
+      <w:proofErr w:type="spellEnd"/>
+      <w:r>
+        <w:t xml:space="preserve"> current power cannot overcome. </w:t>
       </w:r>
       <w:r>
         <w:t>I</w:t>
@@ -1163,7 +1367,15 @@
         <w:t>bosses.</w:t>
       </w:r>
       <w:r>
-        <w:t xml:space="preserve"> (show 2D scene saying the fishes have helped the player to find the key).</w:t>
+        <w:t xml:space="preserve"> (</w:t>
+      </w:r>
+      <w:proofErr w:type="gramStart"/>
+      <w:r>
+        <w:t>show</w:t>
+      </w:r>
+      <w:proofErr w:type="gramEnd"/>
+      <w:r>
+        <w:t xml:space="preserve"> 2D scene saying the fishes have helped the player to find the key).</w:t>
       </w:r>
     </w:p>
     <w:p>
@@ -1208,13 +1420,29 @@
         <w:t xml:space="preserve"> are able to</w:t>
       </w:r>
       <w:r>
-        <w:t xml:space="preserve"> learn special skills that will make your fight with the big bosses </w:t>
+        <w:t xml:space="preserve"> learn special skills that will make your fight with the big </w:t>
+      </w:r>
+      <w:proofErr w:type="gramStart"/>
+      <w:r>
+        <w:t>bosses</w:t>
+      </w:r>
+      <w:proofErr w:type="gramEnd"/>
+      <w:r>
+        <w:t xml:space="preserve"> </w:t>
       </w:r>
       <w:r>
         <w:t>possible</w:t>
       </w:r>
       <w:r>
-        <w:t xml:space="preserve"> (footages of using skills to fight). The power of each skill is related to the hydrobot’s basic attributes</w:t>
+        <w:t xml:space="preserve"> (footages of using skills to fight). The power of each skill is related to the </w:t>
+      </w:r>
+      <w:proofErr w:type="spellStart"/>
+      <w:r>
+        <w:t>hydrobot’s</w:t>
+      </w:r>
+      <w:proofErr w:type="spellEnd"/>
+      <w:r>
+        <w:t xml:space="preserve"> basic attributes</w:t>
       </w:r>
       <w:r>
         <w:t>.</w:t>
@@ -1244,7 +1472,15 @@
         <w:t>hor’s hammer is linked to our</w:t>
       </w:r>
       <w:r>
-        <w:t xml:space="preserve"> bot’s strength</w:t>
+        <w:t xml:space="preserve"> </w:t>
+      </w:r>
+      <w:proofErr w:type="spellStart"/>
+      <w:r>
+        <w:t>bot’s</w:t>
+      </w:r>
+      <w:proofErr w:type="spellEnd"/>
+      <w:r>
+        <w:t xml:space="preserve"> strength</w:t>
       </w:r>
       <w:r>
         <w:t xml:space="preserve"> (show footage using Thor’s hammer)</w:t>
@@ -1253,7 +1489,15 @@
         <w:t xml:space="preserve">. However, </w:t>
       </w:r>
       <w:r>
-        <w:t xml:space="preserve">each skill is a double-edge sword. Using the power to much can adversely damage the Hydrobot. </w:t>
+        <w:t xml:space="preserve">each skill is a double-edge sword. Using the power to much can adversely damage the </w:t>
+      </w:r>
+      <w:proofErr w:type="spellStart"/>
+      <w:r>
+        <w:t>Hydrobot</w:t>
+      </w:r>
+      <w:proofErr w:type="spellEnd"/>
+      <w:r>
+        <w:t xml:space="preserve">. </w:t>
       </w:r>
     </w:p>
     <w:p>
@@ -1436,12 +1680,14 @@
       <w:r>
         <w:t xml:space="preserve">, kid. </w:t>
       </w:r>
+      <w:proofErr w:type="gramStart"/>
       <w:r>
         <w:t>T</w:t>
       </w:r>
       <w:r>
         <w:t>hese</w:t>
       </w:r>
+      <w:proofErr w:type="gramEnd"/>
       <w:r>
         <w:t xml:space="preserve"> in</w:t>
       </w:r>
@@ -1457,8 +1703,13 @@
       <w:r>
         <w:t xml:space="preserve"> in the </w:t>
       </w:r>
-      <w:r>
-        <w:t>minigame after every level</w:t>
+      <w:proofErr w:type="spellStart"/>
+      <w:r>
+        <w:t>minigame</w:t>
+      </w:r>
+      <w:proofErr w:type="spellEnd"/>
+      <w:r>
+        <w:t xml:space="preserve"> after every level</w:t>
       </w:r>
       <w:r>
         <w:t>.</w:t>
@@ -1470,7 +1721,15 @@
         <w:t xml:space="preserve">There are </w:t>
       </w:r>
       <w:r>
-        <w:t>2 minigames: quiz</w:t>
+        <w:t xml:space="preserve">2 </w:t>
+      </w:r>
+      <w:proofErr w:type="spellStart"/>
+      <w:r>
+        <w:t>minigames</w:t>
+      </w:r>
+      <w:proofErr w:type="spellEnd"/>
+      <w:r>
+        <w:t>: quiz</w:t>
       </w:r>
       <w:r>
         <w:t xml:space="preserve"> ga</w:t>
@@ -1479,7 +1738,15 @@
         <w:t>me and typing game. In the quiz</w:t>
       </w:r>
       <w:r>
-        <w:t xml:space="preserve"> minigame, the player would have to answer</w:t>
+        <w:t xml:space="preserve"> </w:t>
+      </w:r>
+      <w:proofErr w:type="spellStart"/>
+      <w:r>
+        <w:t>minigame</w:t>
+      </w:r>
+      <w:proofErr w:type="spellEnd"/>
+      <w:r>
+        <w:t>, the player would have to answer</w:t>
       </w:r>
       <w:r>
         <w:t xml:space="preserve"> several questions regarding </w:t>
@@ -1567,8 +1834,13 @@
         <w:t>you type</w:t>
       </w:r>
       <w:r>
-        <w:t>, the more experience the hydrobot</w:t>
-      </w:r>
+        <w:t xml:space="preserve">, the more experience the </w:t>
+      </w:r>
+      <w:proofErr w:type="spellStart"/>
+      <w:r>
+        <w:t>hydrobot</w:t>
+      </w:r>
+      <w:proofErr w:type="spellEnd"/>
       <w:r>
         <w:t xml:space="preserve"> will gain!</w:t>
       </w:r>
@@ -1631,16 +1903,34 @@
         <w:jc w:val="both"/>
       </w:pPr>
       <w:r>
-        <w:t>Music: Normal game play musics</w:t>
-      </w:r>
-    </w:p>
-    <w:p>
-      <w:pPr>
-        <w:jc w:val="both"/>
-      </w:pPr>
-      <w:r>
-        <w:t>Duration: 2-3 mins</w:t>
-      </w:r>
+        <w:t xml:space="preserve">Music: Normal </w:t>
+      </w:r>
+      <w:proofErr w:type="gramStart"/>
+      <w:r>
+        <w:t>game play</w:t>
+      </w:r>
+      <w:proofErr w:type="gramEnd"/>
+      <w:r>
+        <w:t xml:space="preserve"> </w:t>
+      </w:r>
+      <w:proofErr w:type="spellStart"/>
+      <w:r>
+        <w:t>musics</w:t>
+      </w:r>
+      <w:proofErr w:type="spellEnd"/>
+    </w:p>
+    <w:p>
+      <w:pPr>
+        <w:jc w:val="both"/>
+      </w:pPr>
+      <w:r>
+        <w:t xml:space="preserve">Duration: 2-3 </w:t>
+      </w:r>
+      <w:proofErr w:type="spellStart"/>
+      <w:r>
+        <w:t>mins</w:t>
+      </w:r>
+      <w:proofErr w:type="spellEnd"/>
     </w:p>
     <w:p>
       <w:pPr>
@@ -1675,7 +1965,28 @@
       </w:pPr>
       <w:r>
         <w:lastRenderedPageBreak/>
-        <w:t>Video: Text appearing “Coming soon on PC. Brougt to you by Eager Beavers”. Credit rolling saying who is who, who does what, musics taken from where.</w:t>
+        <w:t xml:space="preserve">Video: Text appearing “Coming soon on PC. </w:t>
+      </w:r>
+      <w:proofErr w:type="spellStart"/>
+      <w:proofErr w:type="gramStart"/>
+      <w:r>
+        <w:t>Brougt</w:t>
+      </w:r>
+      <w:proofErr w:type="spellEnd"/>
+      <w:r>
+        <w:t xml:space="preserve"> to you by Eager Beavers”.</w:t>
+      </w:r>
+      <w:proofErr w:type="gramEnd"/>
+      <w:r>
+        <w:t xml:space="preserve"> Credit rolling saying who is who, who does what, </w:t>
+      </w:r>
+      <w:proofErr w:type="spellStart"/>
+      <w:r>
+        <w:t>musics</w:t>
+      </w:r>
+      <w:proofErr w:type="spellEnd"/>
+      <w:r>
+        <w:t xml:space="preserve"> taken from where.</w:t>
       </w:r>
     </w:p>
     <w:p>
@@ -2047,6 +2358,18 @@
       <w:ind w:left="720"/>
       <w:contextualSpacing/>
     </w:pPr>
+  </w:style>
+  <w:style w:type="character" w:styleId="Hyperlink">
+    <w:name w:val="Hyperlink"/>
+    <w:basedOn w:val="DefaultParagraphFont"/>
+    <w:uiPriority w:val="99"/>
+    <w:semiHidden/>
+    <w:unhideWhenUsed/>
+    <w:rsid w:val="00BC6019"/>
+    <w:rPr>
+      <w:color w:val="0000FF"/>
+      <w:u w:val="single"/>
+    </w:rPr>
   </w:style>
 </w:styles>
 </file>

</xml_diff>

<commit_message>
Deb: Added the new trailer script
</commit_message>
<xml_diff>
--- a/HydrobotAdventureTrailerScript-ThienVersion.docx
+++ b/HydrobotAdventureTrailerScript-ThienVersion.docx
@@ -108,8 +108,13 @@
         <w:t>Duration</w:t>
       </w:r>
       <w:r>
-        <w:t>: 1-2 secs</w:t>
-      </w:r>
+        <w:t xml:space="preserve">: 1-2 </w:t>
+      </w:r>
+      <w:proofErr w:type="spellStart"/>
+      <w:r>
+        <w:t>secs</w:t>
+      </w:r>
+      <w:proofErr w:type="spellEnd"/>
     </w:p>
     <w:p>
       <w:pPr>
@@ -263,8 +268,13 @@
         <w:t>Duration</w:t>
       </w:r>
       <w:r>
-        <w:t>: 10-15 secs</w:t>
-      </w:r>
+        <w:t xml:space="preserve">: 10-15 </w:t>
+      </w:r>
+      <w:proofErr w:type="spellStart"/>
+      <w:r>
+        <w:t>secs</w:t>
+      </w:r>
+      <w:proofErr w:type="spellEnd"/>
     </w:p>
     <w:p>
       <w:pPr>
@@ -324,7 +334,15 @@
         <w:t>Video</w:t>
       </w:r>
       <w:r>
-        <w:t>: 2D drawing of our bot created by UH scientists, video of it cleaning trash, planting trees, healing sea animals, 2D drawing of it getting shot by hunter, 2D drawing of it getting helped by Poseidon</w:t>
+        <w:t xml:space="preserve">: 2D drawing of our </w:t>
+      </w:r>
+      <w:proofErr w:type="spellStart"/>
+      <w:r>
+        <w:t>bot</w:t>
+      </w:r>
+      <w:proofErr w:type="spellEnd"/>
+      <w:r>
+        <w:t xml:space="preserve"> created by UH scientists, video of it cleaning trash, planting trees, healing sea animals, 2D drawing of it getting shot by hunter, 2D drawing of it getting helped by Poseidon</w:t>
       </w:r>
     </w:p>
     <w:p>
@@ -457,8 +475,13 @@
         <w:t>Duration</w:t>
       </w:r>
       <w:r>
-        <w:t>: 30 secs</w:t>
-      </w:r>
+        <w:t xml:space="preserve">: 30 </w:t>
+      </w:r>
+      <w:proofErr w:type="spellStart"/>
+      <w:r>
+        <w:t>secs</w:t>
+      </w:r>
+      <w:proofErr w:type="spellEnd"/>
     </w:p>
     <w:p>
       <w:pPr>
@@ -510,7 +533,52 @@
         <w:t>Video</w:t>
       </w:r>
       <w:r>
-        <w:t>: Footages of our game with our bot shooting at enemies, surrounded by a lot of enemies, casting various skills, some beautiful action schemes like stunning and shooting enemies. Bot being chased by Mutant shark. Some footage of fighting with Terminator if he is available. Ends with the screen shaking by the roar of mutant shark (not shown so the player  just know that it is a big monster).</w:t>
+        <w:t xml:space="preserve">: Footages of our game with our </w:t>
+      </w:r>
+      <w:proofErr w:type="spellStart"/>
+      <w:r>
+        <w:t>bot</w:t>
+      </w:r>
+      <w:proofErr w:type="spellEnd"/>
+      <w:r>
+        <w:t xml:space="preserve"> shooting at </w:t>
+      </w:r>
+      <w:proofErr w:type="gramStart"/>
+      <w:r>
+        <w:t>enemies,</w:t>
+      </w:r>
+      <w:proofErr w:type="gramEnd"/>
+      <w:r>
+        <w:t xml:space="preserve"> surrounded by a lot of enemies, casting various skills, some beautiful action schemes like stunning and shooting enemies. </w:t>
+      </w:r>
+      <w:proofErr w:type="spellStart"/>
+      <w:proofErr w:type="gramStart"/>
+      <w:r>
+        <w:t>Bot</w:t>
+      </w:r>
+      <w:proofErr w:type="spellEnd"/>
+      <w:r>
+        <w:t xml:space="preserve"> being chased by Mutant shark.</w:t>
+      </w:r>
+      <w:proofErr w:type="gramEnd"/>
+      <w:r>
+        <w:t xml:space="preserve"> </w:t>
+      </w:r>
+      <w:proofErr w:type="gramStart"/>
+      <w:r>
+        <w:t>Some footage of fighting with Terminator if he is available.</w:t>
+      </w:r>
+      <w:proofErr w:type="gramEnd"/>
+      <w:r>
+        <w:t xml:space="preserve"> Ends with the screen shaking by the roar of mutant shark (not shown so the </w:t>
+      </w:r>
+      <w:proofErr w:type="gramStart"/>
+      <w:r>
+        <w:t>player  just</w:t>
+      </w:r>
+      <w:proofErr w:type="gramEnd"/>
+      <w:r>
+        <w:t xml:space="preserve"> know that it is a big monster).</w:t>
       </w:r>
     </w:p>
     <w:p>
@@ -552,8 +620,13 @@
         <w:t>Duration</w:t>
       </w:r>
       <w:r>
-        <w:t>: 60 secs</w:t>
-      </w:r>
+        <w:t xml:space="preserve">: 60 </w:t>
+      </w:r>
+      <w:proofErr w:type="spellStart"/>
+      <w:r>
+        <w:t>secs</w:t>
+      </w:r>
+      <w:proofErr w:type="spellEnd"/>
     </w:p>
     <w:p>
       <w:pPr>
@@ -641,7 +714,23 @@
         <w:t>:</w:t>
       </w:r>
       <w:r>
-        <w:t xml:space="preserve"> (Like a chat between 2 person : prefer between Thien &amp; some kid asking questions)</w:t>
+        <w:t xml:space="preserve"> (Like a chat between 2 </w:t>
+      </w:r>
+      <w:proofErr w:type="gramStart"/>
+      <w:r>
+        <w:t>person :</w:t>
+      </w:r>
+      <w:proofErr w:type="gramEnd"/>
+      <w:r>
+        <w:t xml:space="preserve"> prefer between </w:t>
+      </w:r>
+      <w:proofErr w:type="spellStart"/>
+      <w:r>
+        <w:t>Thien</w:t>
+      </w:r>
+      <w:proofErr w:type="spellEnd"/>
+      <w:r>
+        <w:t xml:space="preserve"> &amp; some kid asking questions)</w:t>
       </w:r>
       <w:r>
         <w:t xml:space="preserve"> </w:t>
@@ -668,7 +757,15 @@
         <w:t>hooting game</w:t>
       </w:r>
       <w:r>
-        <w:t xml:space="preserve">s have been around for a long long time. A shooting game with a good story line is really exciting.   </w:t>
+        <w:t xml:space="preserve">s have been around for a long </w:t>
+      </w:r>
+      <w:proofErr w:type="spellStart"/>
+      <w:r>
+        <w:t>long</w:t>
+      </w:r>
+      <w:proofErr w:type="spellEnd"/>
+      <w:r>
+        <w:t xml:space="preserve"> time. A shooting game with a good story line is really exciting.   </w:t>
       </w:r>
       <w:r>
         <w:t>Hydrobot Adventure</w:t>
@@ -950,6 +1047,7 @@
       <w:pPr>
         <w:jc w:val="both"/>
       </w:pPr>
+      <w:proofErr w:type="gramStart"/>
       <w:r>
         <w:t>Health point</w:t>
       </w:r>
@@ -977,6 +1075,7 @@
       <w:r>
         <w:t>.</w:t>
       </w:r>
+      <w:proofErr w:type="gramEnd"/>
     </w:p>
     <w:p>
       <w:pPr>
@@ -999,11 +1098,19 @@
         </w:rPr>
         <w:t xml:space="preserve">Don’t the </w:t>
       </w:r>
-      <w:r>
-        <w:rPr>
-          <w:sz w:val="28"/>
-        </w:rPr>
-        <w:t>bot have to refuel?</w:t>
+      <w:proofErr w:type="spellStart"/>
+      <w:r>
+        <w:rPr>
+          <w:sz w:val="28"/>
+        </w:rPr>
+        <w:t>bot</w:t>
+      </w:r>
+      <w:proofErr w:type="spellEnd"/>
+      <w:r>
+        <w:rPr>
+          <w:sz w:val="28"/>
+        </w:rPr>
+        <w:t xml:space="preserve"> have to refuel?</w:t>
       </w:r>
     </w:p>
     <w:p>
@@ -1125,7 +1232,15 @@
         <w:t xml:space="preserve"> </w:t>
       </w:r>
       <w:r>
-        <w:t xml:space="preserve">the hydrobot’s current power cannot overcome. </w:t>
+        <w:t xml:space="preserve">the </w:t>
+      </w:r>
+      <w:proofErr w:type="spellStart"/>
+      <w:r>
+        <w:t>hydrobot’s</w:t>
+      </w:r>
+      <w:proofErr w:type="spellEnd"/>
+      <w:r>
+        <w:t xml:space="preserve"> current power cannot overcome. </w:t>
       </w:r>
       <w:r>
         <w:t>I</w:t>
@@ -1186,7 +1301,15 @@
         <w:t>bosses.</w:t>
       </w:r>
       <w:r>
-        <w:t xml:space="preserve"> (show 2D scene saying the fishes have helped the player to find the key).</w:t>
+        <w:t xml:space="preserve"> (</w:t>
+      </w:r>
+      <w:proofErr w:type="gramStart"/>
+      <w:r>
+        <w:t>show</w:t>
+      </w:r>
+      <w:proofErr w:type="gramEnd"/>
+      <w:r>
+        <w:t xml:space="preserve"> 2D scene saying the fishes have helped the player to find the key).</w:t>
       </w:r>
     </w:p>
     <w:p>
@@ -1231,13 +1354,29 @@
         <w:t xml:space="preserve"> are able to</w:t>
       </w:r>
       <w:r>
-        <w:t xml:space="preserve"> learn special skills that will make your fight with the big bosses </w:t>
+        <w:t xml:space="preserve"> learn special skills that will make your fight with the big </w:t>
+      </w:r>
+      <w:proofErr w:type="gramStart"/>
+      <w:r>
+        <w:t>bosses</w:t>
+      </w:r>
+      <w:proofErr w:type="gramEnd"/>
+      <w:r>
+        <w:t xml:space="preserve"> </w:t>
       </w:r>
       <w:r>
         <w:t>possible</w:t>
       </w:r>
       <w:r>
-        <w:t xml:space="preserve"> (footages of using skills to fight). The power of each skill is related to the hydrobot’s basic attributes</w:t>
+        <w:t xml:space="preserve"> (footages of using skills to fight). The power of each skill is related to the </w:t>
+      </w:r>
+      <w:proofErr w:type="spellStart"/>
+      <w:r>
+        <w:t>hydrobot’s</w:t>
+      </w:r>
+      <w:proofErr w:type="spellEnd"/>
+      <w:r>
+        <w:t xml:space="preserve"> basic attributes</w:t>
       </w:r>
       <w:r>
         <w:t>.</w:t>
@@ -1267,7 +1406,15 @@
         <w:t>hor’s hammer is linked to our</w:t>
       </w:r>
       <w:r>
-        <w:t xml:space="preserve"> bot’s strength</w:t>
+        <w:t xml:space="preserve"> </w:t>
+      </w:r>
+      <w:proofErr w:type="spellStart"/>
+      <w:r>
+        <w:t>bot’s</w:t>
+      </w:r>
+      <w:proofErr w:type="spellEnd"/>
+      <w:r>
+        <w:t xml:space="preserve"> strength</w:t>
       </w:r>
       <w:r>
         <w:t xml:space="preserve"> (show footage using Thor’s hammer)</w:t>
@@ -1282,44 +1429,6 @@
     <w:p>
       <w:pPr>
         <w:jc w:val="both"/>
-      </w:pPr>
-      <w:r>
-        <w:t>//</w:t>
-      </w:r>
-      <w:r>
-        <w:rPr>
-          <w:sz w:val="28"/>
-        </w:rPr>
-        <w:t xml:space="preserve">Wait a minute, you said </w:t>
-      </w:r>
-      <w:r>
-        <w:rPr>
-          <w:sz w:val="28"/>
-        </w:rPr>
-        <w:t xml:space="preserve">earlier that </w:t>
-      </w:r>
-      <w:r>
-        <w:rPr>
-          <w:sz w:val="28"/>
-        </w:rPr>
-        <w:t xml:space="preserve">I will learn about the sea life when I play this </w:t>
-      </w:r>
-      <w:r>
-        <w:rPr>
-          <w:sz w:val="28"/>
-        </w:rPr>
-        <w:t>//</w:t>
-      </w:r>
-      <w:r>
-        <w:rPr>
-          <w:sz w:val="28"/>
-        </w:rPr>
-        <w:t>game?</w:t>
-      </w:r>
-    </w:p>
-    <w:p>
-      <w:pPr>
-        <w:jc w:val="both"/>
         <w:rPr>
           <w:sz w:val="28"/>
         </w:rPr>
@@ -1459,12 +1568,14 @@
       <w:r>
         <w:t xml:space="preserve">, kid. </w:t>
       </w:r>
+      <w:proofErr w:type="gramStart"/>
       <w:r>
         <w:t>T</w:t>
       </w:r>
       <w:r>
         <w:t>hese</w:t>
       </w:r>
+      <w:proofErr w:type="gramEnd"/>
       <w:r>
         <w:t xml:space="preserve"> in</w:t>
       </w:r>
@@ -1480,8 +1591,13 @@
       <w:r>
         <w:t xml:space="preserve"> in the </w:t>
       </w:r>
-      <w:r>
-        <w:t>minigame after every level</w:t>
+      <w:proofErr w:type="spellStart"/>
+      <w:r>
+        <w:t>minigame</w:t>
+      </w:r>
+      <w:proofErr w:type="spellEnd"/>
+      <w:r>
+        <w:t xml:space="preserve"> after every level</w:t>
       </w:r>
       <w:r>
         <w:t>.</w:t>
@@ -1493,7 +1609,15 @@
         <w:t xml:space="preserve">There are </w:t>
       </w:r>
       <w:r>
-        <w:t>2 minigames: quiz</w:t>
+        <w:t xml:space="preserve">2 </w:t>
+      </w:r>
+      <w:proofErr w:type="spellStart"/>
+      <w:r>
+        <w:t>minigames</w:t>
+      </w:r>
+      <w:proofErr w:type="spellEnd"/>
+      <w:r>
+        <w:t>: quiz</w:t>
       </w:r>
       <w:r>
         <w:t xml:space="preserve"> ga</w:t>
@@ -1502,7 +1626,15 @@
         <w:t>me and typing game. In the quiz</w:t>
       </w:r>
       <w:r>
-        <w:t xml:space="preserve"> minigame, the player would have to answer</w:t>
+        <w:t xml:space="preserve"> </w:t>
+      </w:r>
+      <w:proofErr w:type="spellStart"/>
+      <w:r>
+        <w:t>minigame</w:t>
+      </w:r>
+      <w:proofErr w:type="spellEnd"/>
+      <w:r>
+        <w:t>, the player would have to answer</w:t>
       </w:r>
       <w:r>
         <w:t xml:space="preserve"> several questions regarding </w:t>
@@ -1654,16 +1786,34 @@
         <w:jc w:val="both"/>
       </w:pPr>
       <w:r>
-        <w:t>Music: Normal game play musics</w:t>
-      </w:r>
-    </w:p>
-    <w:p>
-      <w:pPr>
-        <w:jc w:val="both"/>
-      </w:pPr>
-      <w:r>
-        <w:t>Duration: 2-3 mins</w:t>
-      </w:r>
+        <w:t xml:space="preserve">Music: Normal </w:t>
+      </w:r>
+      <w:proofErr w:type="gramStart"/>
+      <w:r>
+        <w:t>game play</w:t>
+      </w:r>
+      <w:proofErr w:type="gramEnd"/>
+      <w:r>
+        <w:t xml:space="preserve"> </w:t>
+      </w:r>
+      <w:proofErr w:type="spellStart"/>
+      <w:r>
+        <w:t>musics</w:t>
+      </w:r>
+      <w:proofErr w:type="spellEnd"/>
+    </w:p>
+    <w:p>
+      <w:pPr>
+        <w:jc w:val="both"/>
+      </w:pPr>
+      <w:r>
+        <w:t xml:space="preserve">Duration: 2-3 </w:t>
+      </w:r>
+      <w:proofErr w:type="spellStart"/>
+      <w:r>
+        <w:t>mins</w:t>
+      </w:r>
+      <w:proofErr w:type="spellEnd"/>
     </w:p>
     <w:p>
       <w:pPr>
@@ -1697,31 +1847,52 @@
         <w:jc w:val="both"/>
       </w:pPr>
       <w:r>
+        <w:t xml:space="preserve">Video: Text appearing “Coming soon on PC. </w:t>
+      </w:r>
+      <w:proofErr w:type="spellStart"/>
+      <w:proofErr w:type="gramStart"/>
+      <w:r>
+        <w:t>Brougt</w:t>
+      </w:r>
+      <w:proofErr w:type="spellEnd"/>
+      <w:r>
+        <w:t xml:space="preserve"> to you by Eager Beavers”.</w:t>
+      </w:r>
+      <w:proofErr w:type="gramEnd"/>
+      <w:r>
+        <w:t xml:space="preserve"> Credit rolling saying who is who, who does what, </w:t>
+      </w:r>
+      <w:proofErr w:type="spellStart"/>
+      <w:r>
+        <w:t>musics</w:t>
+      </w:r>
+      <w:proofErr w:type="spellEnd"/>
+      <w:r>
+        <w:t xml:space="preserve"> taken from where.</w:t>
+      </w:r>
+    </w:p>
+    <w:p>
+      <w:pPr>
+        <w:jc w:val="both"/>
+      </w:pPr>
+      <w:r>
+        <w:t>Speech: None</w:t>
+      </w:r>
+    </w:p>
+    <w:p>
+      <w:pPr>
+        <w:jc w:val="both"/>
+      </w:pPr>
+      <w:r>
+        <w:t>Duration: 2-3secs</w:t>
+      </w:r>
+    </w:p>
+    <w:p>
+      <w:pPr>
+        <w:jc w:val="both"/>
+      </w:pPr>
+      <w:r>
         <w:lastRenderedPageBreak/>
-        <w:t>Video: Text appearing “Coming soon on PC. Brougt to you by Eager Beavers”. Credit rolling saying who is who, who does what, musics taken from where.</w:t>
-      </w:r>
-    </w:p>
-    <w:p>
-      <w:pPr>
-        <w:jc w:val="both"/>
-      </w:pPr>
-      <w:r>
-        <w:t>Speech: None</w:t>
-      </w:r>
-    </w:p>
-    <w:p>
-      <w:pPr>
-        <w:jc w:val="both"/>
-      </w:pPr>
-      <w:r>
-        <w:t>Duration: 2-3secs</w:t>
-      </w:r>
-    </w:p>
-    <w:p>
-      <w:pPr>
-        <w:jc w:val="both"/>
-      </w:pPr>
-      <w:r>
         <w:t>Important: Optional</w:t>
       </w:r>
     </w:p>

</xml_diff>